<commit_message>
Correct image captions in documentation
</commit_message>
<xml_diff>
--- a/documentation.docx
+++ b/documentation.docx
@@ -19948,7 +19948,23 @@
           <w:lang w:val="uk-UA"/>
           <w14:ligatures w14:val="standardContextual"/>
         </w:rPr>
-        <w:t>Як можна побачити з рис. 7.1 функція перегляду доступних служб</w:t>
+        <w:t xml:space="preserve">Як можна побачити з рис. </w:t>
+      </w:r>
+      <w:r>
+        <w:rPr>
+          <w:noProof/>
+          <w:lang w:val="en-US"/>
+          <w14:ligatures w14:val="standardContextual"/>
+        </w:rPr>
+        <w:t>4</w:t>
+      </w:r>
+      <w:r>
+        <w:rPr>
+          <w:noProof/>
+          <w:lang w:val="uk-UA"/>
+          <w14:ligatures w14:val="standardContextual"/>
+        </w:rPr>
+        <w:t>.1 функція перегляду доступних служб</w:t>
       </w:r>
       <w:r>
         <w:rPr>
@@ -20073,16 +20089,30 @@
       <w:r>
         <w:rPr>
           <w:szCs w:val="28"/>
-          <w:lang w:val="uk-UA"/>
-        </w:rPr>
-        <w:t xml:space="preserve"> </w:t>
-      </w:r>
-      <w:r>
-        <w:rPr>
-          <w:szCs w:val="28"/>
-          <w:lang w:val="uk-UA"/>
-        </w:rPr>
-        <w:t>7.1 Перегляд доступних служб №1.</w:t>
+          <w:lang w:val="en-US"/>
+        </w:rPr>
+        <w:t>4</w:t>
+      </w:r>
+      <w:r>
+        <w:rPr>
+          <w:szCs w:val="28"/>
+          <w:lang w:val="uk-UA"/>
+        </w:rPr>
+        <w:t>.1</w:t>
+      </w:r>
+      <w:r>
+        <w:rPr>
+          <w:szCs w:val="28"/>
+          <w:lang w:val="en-US"/>
+        </w:rPr>
+        <w:t>.</w:t>
+      </w:r>
+      <w:r>
+        <w:rPr>
+          <w:szCs w:val="28"/>
+          <w:lang w:val="uk-UA"/>
+        </w:rPr>
+        <w:t xml:space="preserve"> Перегляд доступних служб №1.</w:t>
       </w:r>
     </w:p>
     <w:p>
@@ -20154,7 +20184,35 @@
           <w:szCs w:val="28"/>
           <w:lang w:val="uk-UA"/>
         </w:rPr>
-        <w:t>Рис. 7.2 Перегляд доступних служб №2.</w:t>
+        <w:t>Рис.</w:t>
+      </w:r>
+      <w:r>
+        <w:rPr>
+          <w:szCs w:val="28"/>
+          <w:lang w:val="uk-UA"/>
+        </w:rPr>
+        <w:t>4</w:t>
+      </w:r>
+      <w:r>
+        <w:rPr>
+          <w:szCs w:val="28"/>
+          <w:lang w:val="uk-UA"/>
+        </w:rPr>
+        <w:t>.</w:t>
+      </w:r>
+      <w:r>
+        <w:rPr>
+          <w:szCs w:val="28"/>
+          <w:lang w:val="uk-UA"/>
+        </w:rPr>
+        <w:t>2.</w:t>
+      </w:r>
+      <w:r>
+        <w:rPr>
+          <w:szCs w:val="28"/>
+          <w:lang w:val="uk-UA"/>
+        </w:rPr>
+        <w:t xml:space="preserve"> Перегляд доступних служб №2.</w:t>
       </w:r>
     </w:p>
     <w:p>
@@ -20194,7 +20252,21 @@
           <w:szCs w:val="28"/>
           <w:lang w:val="uk-UA"/>
         </w:rPr>
-        <w:t xml:space="preserve"> (рис. 7.2)</w:t>
+        <w:t xml:space="preserve"> (рис. </w:t>
+      </w:r>
+      <w:r>
+        <w:rPr>
+          <w:szCs w:val="28"/>
+          <w:lang w:val="uk-UA"/>
+        </w:rPr>
+        <w:t>4</w:t>
+      </w:r>
+      <w:r>
+        <w:rPr>
+          <w:szCs w:val="28"/>
+          <w:lang w:val="uk-UA"/>
+        </w:rPr>
+        <w:t>.2)</w:t>
       </w:r>
       <w:r>
         <w:rPr>
@@ -20276,7 +20348,39 @@
           <w:lang w:val="uk-UA"/>
           <w14:ligatures w14:val="standardContextual"/>
         </w:rPr>
-        <w:t>З рис. 7.3-7.7</w:t>
+        <w:t xml:space="preserve">З рис. </w:t>
+      </w:r>
+      <w:r>
+        <w:rPr>
+          <w:noProof/>
+          <w:lang w:val="uk-UA"/>
+          <w14:ligatures w14:val="standardContextual"/>
+        </w:rPr>
+        <w:t>4</w:t>
+      </w:r>
+      <w:r>
+        <w:rPr>
+          <w:noProof/>
+          <w:lang w:val="uk-UA"/>
+          <w14:ligatures w14:val="standardContextual"/>
+        </w:rPr>
+        <w:t>.3-</w:t>
+      </w:r>
+      <w:r>
+        <w:rPr>
+          <w:noProof/>
+          <w:lang w:val="uk-UA"/>
+          <w14:ligatures w14:val="standardContextual"/>
+        </w:rPr>
+        <w:t>4</w:t>
+      </w:r>
+      <w:r>
+        <w:rPr>
+          <w:noProof/>
+          <w:lang w:val="uk-UA"/>
+          <w14:ligatures w14:val="standardContextual"/>
+        </w:rPr>
+        <w:t>.7</w:t>
       </w:r>
       <w:r>
         <w:rPr>
@@ -20388,7 +20492,35 @@
           <w:szCs w:val="28"/>
           <w:lang w:val="uk-UA"/>
         </w:rPr>
-        <w:t>Рис. 7.3 Програма після запуску служби.</w:t>
+        <w:t>Рис.</w:t>
+      </w:r>
+      <w:r>
+        <w:rPr>
+          <w:szCs w:val="28"/>
+          <w:lang w:val="uk-UA"/>
+        </w:rPr>
+        <w:t>4</w:t>
+      </w:r>
+      <w:r>
+        <w:rPr>
+          <w:szCs w:val="28"/>
+          <w:lang w:val="uk-UA"/>
+        </w:rPr>
+        <w:t>.3</w:t>
+      </w:r>
+      <w:r>
+        <w:rPr>
+          <w:szCs w:val="28"/>
+          <w:lang w:val="uk-UA"/>
+        </w:rPr>
+        <w:t>.</w:t>
+      </w:r>
+      <w:r>
+        <w:rPr>
+          <w:szCs w:val="28"/>
+          <w:lang w:val="uk-UA"/>
+        </w:rPr>
+        <w:t xml:space="preserve"> Програма після запуску служби.</w:t>
       </w:r>
     </w:p>
     <w:p>
@@ -20460,7 +20592,35 @@
           <w:szCs w:val="28"/>
           <w:lang w:val="uk-UA"/>
         </w:rPr>
-        <w:t>Рис. 7.4 Програма після зупинки служби.</w:t>
+        <w:t>Рис.</w:t>
+      </w:r>
+      <w:r>
+        <w:rPr>
+          <w:szCs w:val="28"/>
+          <w:lang w:val="uk-UA"/>
+        </w:rPr>
+        <w:t>4</w:t>
+      </w:r>
+      <w:r>
+        <w:rPr>
+          <w:szCs w:val="28"/>
+          <w:lang w:val="uk-UA"/>
+        </w:rPr>
+        <w:t>.4</w:t>
+      </w:r>
+      <w:r>
+        <w:rPr>
+          <w:szCs w:val="28"/>
+          <w:lang w:val="uk-UA"/>
+        </w:rPr>
+        <w:t>.</w:t>
+      </w:r>
+      <w:r>
+        <w:rPr>
+          <w:szCs w:val="28"/>
+          <w:lang w:val="uk-UA"/>
+        </w:rPr>
+        <w:t xml:space="preserve"> Програма після зупинки служби.</w:t>
       </w:r>
     </w:p>
     <w:p>
@@ -20533,7 +20693,35 @@
           <w:szCs w:val="28"/>
           <w:lang w:val="uk-UA"/>
         </w:rPr>
-        <w:t>Рис. 7.5 Програма після перезапуску служби.</w:t>
+        <w:t>Рис.</w:t>
+      </w:r>
+      <w:r>
+        <w:rPr>
+          <w:szCs w:val="28"/>
+          <w:lang w:val="uk-UA"/>
+        </w:rPr>
+        <w:t>4</w:t>
+      </w:r>
+      <w:r>
+        <w:rPr>
+          <w:szCs w:val="28"/>
+          <w:lang w:val="uk-UA"/>
+        </w:rPr>
+        <w:t>.5</w:t>
+      </w:r>
+      <w:r>
+        <w:rPr>
+          <w:szCs w:val="28"/>
+          <w:lang w:val="uk-UA"/>
+        </w:rPr>
+        <w:t>.</w:t>
+      </w:r>
+      <w:r>
+        <w:rPr>
+          <w:szCs w:val="28"/>
+          <w:lang w:val="uk-UA"/>
+        </w:rPr>
+        <w:t xml:space="preserve"> Програма після перезапуску служби.</w:t>
       </w:r>
     </w:p>
     <w:p>
@@ -20617,7 +20805,35 @@
           <w:szCs w:val="28"/>
           <w:lang w:val="uk-UA"/>
         </w:rPr>
-        <w:t>Рис. 7.6 Програма після призупинення служби.</w:t>
+        <w:t>Рис.</w:t>
+      </w:r>
+      <w:r>
+        <w:rPr>
+          <w:szCs w:val="28"/>
+          <w:lang w:val="uk-UA"/>
+        </w:rPr>
+        <w:t>4</w:t>
+      </w:r>
+      <w:r>
+        <w:rPr>
+          <w:szCs w:val="28"/>
+          <w:lang w:val="uk-UA"/>
+        </w:rPr>
+        <w:t>.6</w:t>
+      </w:r>
+      <w:r>
+        <w:rPr>
+          <w:szCs w:val="28"/>
+          <w:lang w:val="uk-UA"/>
+        </w:rPr>
+        <w:t>.</w:t>
+      </w:r>
+      <w:r>
+        <w:rPr>
+          <w:szCs w:val="28"/>
+          <w:lang w:val="uk-UA"/>
+        </w:rPr>
+        <w:t xml:space="preserve"> Програма після призупинення служби.</w:t>
       </w:r>
     </w:p>
     <w:p>
@@ -20689,7 +20905,35 @@
           <w:szCs w:val="28"/>
           <w:lang w:val="uk-UA"/>
         </w:rPr>
-        <w:t>Рис. 7.7 Програма після продовження робота служби.</w:t>
+        <w:t>Рис.</w:t>
+      </w:r>
+      <w:r>
+        <w:rPr>
+          <w:szCs w:val="28"/>
+          <w:lang w:val="uk-UA"/>
+        </w:rPr>
+        <w:t>4</w:t>
+      </w:r>
+      <w:r>
+        <w:rPr>
+          <w:szCs w:val="28"/>
+          <w:lang w:val="uk-UA"/>
+        </w:rPr>
+        <w:t>.7</w:t>
+      </w:r>
+      <w:r>
+        <w:rPr>
+          <w:szCs w:val="28"/>
+          <w:lang w:val="uk-UA"/>
+        </w:rPr>
+        <w:t>.</w:t>
+      </w:r>
+      <w:r>
+        <w:rPr>
+          <w:szCs w:val="28"/>
+          <w:lang w:val="uk-UA"/>
+        </w:rPr>
+        <w:t xml:space="preserve"> Програма після продовження робота служби.</w:t>
       </w:r>
     </w:p>
     <w:p>
@@ -20753,7 +20997,21 @@
           <w:szCs w:val="28"/>
           <w:lang w:val="uk-UA"/>
         </w:rPr>
-        <w:t>Рис. 7.8 демонструє наявність в інтерфейсі програми кнопки</w:t>
+        <w:t xml:space="preserve">Рис. </w:t>
+      </w:r>
+      <w:r>
+        <w:rPr>
+          <w:szCs w:val="28"/>
+          <w:lang w:val="uk-UA"/>
+        </w:rPr>
+        <w:t>4</w:t>
+      </w:r>
+      <w:r>
+        <w:rPr>
+          <w:szCs w:val="28"/>
+          <w:lang w:val="uk-UA"/>
+        </w:rPr>
+        <w:t>.8 демонструє наявність в інтерфейсі програми кнопки</w:t>
       </w:r>
       <w:r>
         <w:rPr>
@@ -20847,7 +21105,35 @@
           <w:szCs w:val="28"/>
           <w:lang w:val="uk-UA"/>
         </w:rPr>
-        <w:t>Рис. 7.8 Кнопка зміни типу запуску служби.</w:t>
+        <w:t>Рис.</w:t>
+      </w:r>
+      <w:r>
+        <w:rPr>
+          <w:szCs w:val="28"/>
+          <w:lang w:val="uk-UA"/>
+        </w:rPr>
+        <w:t>4</w:t>
+      </w:r>
+      <w:r>
+        <w:rPr>
+          <w:szCs w:val="28"/>
+          <w:lang w:val="uk-UA"/>
+        </w:rPr>
+        <w:t>.8</w:t>
+      </w:r>
+      <w:r>
+        <w:rPr>
+          <w:szCs w:val="28"/>
+          <w:lang w:val="uk-UA"/>
+        </w:rPr>
+        <w:t>.</w:t>
+      </w:r>
+      <w:r>
+        <w:rPr>
+          <w:szCs w:val="28"/>
+          <w:lang w:val="uk-UA"/>
+        </w:rPr>
+        <w:t xml:space="preserve"> Кнопка зміни типу запуску служби.</w:t>
       </w:r>
     </w:p>
     <w:p>
@@ -20889,7 +21175,21 @@
           <w:szCs w:val="28"/>
           <w:lang w:val="uk-UA"/>
         </w:rPr>
-        <w:t xml:space="preserve"> для вибору нового типу запуску служби, можна побачити на рис. 7.9.</w:t>
+        <w:t xml:space="preserve"> для вибору нового типу запуску служби, можна побачити на рис. </w:t>
+      </w:r>
+      <w:r>
+        <w:rPr>
+          <w:szCs w:val="28"/>
+          <w:lang w:val="uk-UA"/>
+        </w:rPr>
+        <w:t>4</w:t>
+      </w:r>
+      <w:r>
+        <w:rPr>
+          <w:szCs w:val="28"/>
+          <w:lang w:val="uk-UA"/>
+        </w:rPr>
+        <w:t>.9.</w:t>
       </w:r>
     </w:p>
     <w:p>
@@ -20961,7 +21261,35 @@
           <w:szCs w:val="28"/>
           <w:lang w:val="uk-UA"/>
         </w:rPr>
-        <w:t>Рис. 7.9 Вікно зміни типу запуску служби.</w:t>
+        <w:t>Рис.</w:t>
+      </w:r>
+      <w:r>
+        <w:rPr>
+          <w:szCs w:val="28"/>
+          <w:lang w:val="uk-UA"/>
+        </w:rPr>
+        <w:t>4</w:t>
+      </w:r>
+      <w:r>
+        <w:rPr>
+          <w:szCs w:val="28"/>
+          <w:lang w:val="uk-UA"/>
+        </w:rPr>
+        <w:t>.9</w:t>
+      </w:r>
+      <w:r>
+        <w:rPr>
+          <w:szCs w:val="28"/>
+          <w:lang w:val="uk-UA"/>
+        </w:rPr>
+        <w:t>.</w:t>
+      </w:r>
+      <w:r>
+        <w:rPr>
+          <w:szCs w:val="28"/>
+          <w:lang w:val="uk-UA"/>
+        </w:rPr>
+        <w:t xml:space="preserve"> Вікно зміни типу запуску служби.</w:t>
       </w:r>
     </w:p>
     <w:p>
@@ -21033,7 +21361,35 @@
           <w:szCs w:val="28"/>
           <w:lang w:val="uk-UA"/>
         </w:rPr>
-        <w:t>Рис. 7.10 Програма після зміни типу запуску служби.</w:t>
+        <w:t>Рис.</w:t>
+      </w:r>
+      <w:r>
+        <w:rPr>
+          <w:szCs w:val="28"/>
+          <w:lang w:val="uk-UA"/>
+        </w:rPr>
+        <w:t>4</w:t>
+      </w:r>
+      <w:r>
+        <w:rPr>
+          <w:szCs w:val="28"/>
+          <w:lang w:val="uk-UA"/>
+        </w:rPr>
+        <w:t>.10</w:t>
+      </w:r>
+      <w:r>
+        <w:rPr>
+          <w:szCs w:val="28"/>
+          <w:lang w:val="uk-UA"/>
+        </w:rPr>
+        <w:t>.</w:t>
+      </w:r>
+      <w:r>
+        <w:rPr>
+          <w:szCs w:val="28"/>
+          <w:lang w:val="uk-UA"/>
+        </w:rPr>
+        <w:t xml:space="preserve"> Програма після зміни типу запуску служби.</w:t>
       </w:r>
     </w:p>
     <w:p>
@@ -21059,7 +21415,49 @@
           <w:szCs w:val="28"/>
           <w:lang w:val="uk-UA"/>
         </w:rPr>
-        <w:t>Задоволення вимог відображення поточного способу запуску служби перед та після його зміною, повідомлення в рядку стану про успішність або неуспішність виконання дії здійснює зображене на рис. 7.10. Рис. 7.8-7.10 доводять забезпечення програмою можливості зміни способу запуску окремих служб з інтерфейсу користувача.</w:t>
+        <w:t xml:space="preserve">Задоволення вимог відображення поточного способу запуску служби перед та після його зміною, повідомлення в рядку стану про успішність або неуспішність виконання дії здійснює зображене на рис. </w:t>
+      </w:r>
+      <w:r>
+        <w:rPr>
+          <w:szCs w:val="28"/>
+          <w:lang w:val="uk-UA"/>
+        </w:rPr>
+        <w:t>4</w:t>
+      </w:r>
+      <w:r>
+        <w:rPr>
+          <w:szCs w:val="28"/>
+          <w:lang w:val="uk-UA"/>
+        </w:rPr>
+        <w:t xml:space="preserve">.10. Рис. </w:t>
+      </w:r>
+      <w:r>
+        <w:rPr>
+          <w:szCs w:val="28"/>
+          <w:lang w:val="uk-UA"/>
+        </w:rPr>
+        <w:t>4</w:t>
+      </w:r>
+      <w:r>
+        <w:rPr>
+          <w:szCs w:val="28"/>
+          <w:lang w:val="uk-UA"/>
+        </w:rPr>
+        <w:t>.8-</w:t>
+      </w:r>
+      <w:r>
+        <w:rPr>
+          <w:szCs w:val="28"/>
+          <w:lang w:val="uk-UA"/>
+        </w:rPr>
+        <w:t>4</w:t>
+      </w:r>
+      <w:r>
+        <w:rPr>
+          <w:szCs w:val="28"/>
+          <w:lang w:val="uk-UA"/>
+        </w:rPr>
+        <w:t>.10 доводять забезпечення програмою можливості зміни способу запуску окремих служб з інтерфейсу користувача.</w:t>
       </w:r>
     </w:p>
     <w:p>
@@ -21124,7 +21522,21 @@
           <w:szCs w:val="28"/>
           <w:lang w:val="uk-UA"/>
         </w:rPr>
-        <w:t xml:space="preserve">Присутність в інтерфейсі програми поля для введення пошукового запиту, наявність відповідної кнопки з підказкою, можемо бачити на рис. 7.11. Також, з цього рисунку </w:t>
+        <w:t xml:space="preserve">Присутність в інтерфейсі програми поля для введення пошукового запиту, наявність відповідної кнопки з підказкою, можемо бачити на рис. </w:t>
+      </w:r>
+      <w:r>
+        <w:rPr>
+          <w:szCs w:val="28"/>
+          <w:lang w:val="uk-UA"/>
+        </w:rPr>
+        <w:t>4</w:t>
+      </w:r>
+      <w:r>
+        <w:rPr>
+          <w:szCs w:val="28"/>
+          <w:lang w:val="uk-UA"/>
+        </w:rPr>
+        <w:t xml:space="preserve">.11. Також, з цього рисунку </w:t>
       </w:r>
       <w:r>
         <w:rPr>
@@ -21203,7 +21615,35 @@
           <w:szCs w:val="28"/>
           <w:lang w:val="uk-UA"/>
         </w:rPr>
-        <w:t>Рис. 7.11 Демонстрація функціонування пошуку служб.</w:t>
+        <w:t>Рис.</w:t>
+      </w:r>
+      <w:r>
+        <w:rPr>
+          <w:szCs w:val="28"/>
+          <w:lang w:val="uk-UA"/>
+        </w:rPr>
+        <w:t>4</w:t>
+      </w:r>
+      <w:r>
+        <w:rPr>
+          <w:szCs w:val="28"/>
+          <w:lang w:val="uk-UA"/>
+        </w:rPr>
+        <w:t>.11</w:t>
+      </w:r>
+      <w:r>
+        <w:rPr>
+          <w:szCs w:val="28"/>
+          <w:lang w:val="uk-UA"/>
+        </w:rPr>
+        <w:t>.</w:t>
+      </w:r>
+      <w:r>
+        <w:rPr>
+          <w:szCs w:val="28"/>
+          <w:lang w:val="uk-UA"/>
+        </w:rPr>
+        <w:t xml:space="preserve"> Демонстрація функціонування пошуку служб.</w:t>
       </w:r>
     </w:p>
     <w:p>
@@ -21258,7 +21698,103 @@
           <w:lang w:val="uk-UA"/>
           <w14:ligatures w14:val="standardContextual"/>
         </w:rPr>
-        <w:t>Вимоги про реалізацію сортування служб за ім’ям (рис. 7.12, 7.13), станом (рис. 7.14, 7.15), типом запуску (рис. 7.16, 7.17), в прямому та зворотному алфавітних порядках, як можна побачити з відповідних рисунків, програма цілком задовільняє</w:t>
+        <w:t xml:space="preserve">Вимоги про реалізацію сортування служб за ім’ям (рис. </w:t>
+      </w:r>
+      <w:r>
+        <w:rPr>
+          <w:noProof/>
+          <w:lang w:val="uk-UA"/>
+          <w14:ligatures w14:val="standardContextual"/>
+        </w:rPr>
+        <w:t>4</w:t>
+      </w:r>
+      <w:r>
+        <w:rPr>
+          <w:noProof/>
+          <w:lang w:val="uk-UA"/>
+          <w14:ligatures w14:val="standardContextual"/>
+        </w:rPr>
+        <w:t xml:space="preserve">.12, </w:t>
+      </w:r>
+      <w:r>
+        <w:rPr>
+          <w:noProof/>
+          <w:lang w:val="uk-UA"/>
+          <w14:ligatures w14:val="standardContextual"/>
+        </w:rPr>
+        <w:t>4</w:t>
+      </w:r>
+      <w:r>
+        <w:rPr>
+          <w:noProof/>
+          <w:lang w:val="uk-UA"/>
+          <w14:ligatures w14:val="standardContextual"/>
+        </w:rPr>
+        <w:t xml:space="preserve">.13), станом (рис. </w:t>
+      </w:r>
+      <w:r>
+        <w:rPr>
+          <w:noProof/>
+          <w:lang w:val="uk-UA"/>
+          <w14:ligatures w14:val="standardContextual"/>
+        </w:rPr>
+        <w:t>4</w:t>
+      </w:r>
+      <w:r>
+        <w:rPr>
+          <w:noProof/>
+          <w:lang w:val="uk-UA"/>
+          <w14:ligatures w14:val="standardContextual"/>
+        </w:rPr>
+        <w:t xml:space="preserve">.14, </w:t>
+      </w:r>
+      <w:r>
+        <w:rPr>
+          <w:noProof/>
+          <w:lang w:val="uk-UA"/>
+          <w14:ligatures w14:val="standardContextual"/>
+        </w:rPr>
+        <w:t>4</w:t>
+      </w:r>
+      <w:r>
+        <w:rPr>
+          <w:noProof/>
+          <w:lang w:val="uk-UA"/>
+          <w14:ligatures w14:val="standardContextual"/>
+        </w:rPr>
+        <w:t xml:space="preserve">.15), типом запуску (рис. </w:t>
+      </w:r>
+      <w:r>
+        <w:rPr>
+          <w:noProof/>
+          <w:lang w:val="uk-UA"/>
+          <w14:ligatures w14:val="standardContextual"/>
+        </w:rPr>
+        <w:t>4</w:t>
+      </w:r>
+      <w:r>
+        <w:rPr>
+          <w:noProof/>
+          <w:lang w:val="uk-UA"/>
+          <w14:ligatures w14:val="standardContextual"/>
+        </w:rPr>
+        <w:t xml:space="preserve">.16, </w:t>
+      </w:r>
+      <w:r>
+        <w:rPr>
+          <w:noProof/>
+          <w:lang w:val="uk-UA"/>
+          <w14:ligatures w14:val="standardContextual"/>
+        </w:rPr>
+        <w:t>4</w:t>
+      </w:r>
+      <w:r>
+        <w:rPr>
+          <w:noProof/>
+          <w:lang w:val="uk-UA"/>
+          <w14:ligatures w14:val="standardContextual"/>
+        </w:rPr>
+        <w:t>.17), в прямому та зворотному алфавітних порядках, як можна побачити з відповідних рисунків, програма цілком задовільняє</w:t>
       </w:r>
     </w:p>
     <w:p>
@@ -21330,7 +21866,35 @@
           <w:szCs w:val="28"/>
           <w:lang w:val="uk-UA"/>
         </w:rPr>
-        <w:t>Рис. 7.12 Сортування за назвою в алфавітному порядку.</w:t>
+        <w:t>Рис.</w:t>
+      </w:r>
+      <w:r>
+        <w:rPr>
+          <w:szCs w:val="28"/>
+          <w:lang w:val="uk-UA"/>
+        </w:rPr>
+        <w:t>4</w:t>
+      </w:r>
+      <w:r>
+        <w:rPr>
+          <w:szCs w:val="28"/>
+          <w:lang w:val="uk-UA"/>
+        </w:rPr>
+        <w:t>.12</w:t>
+      </w:r>
+      <w:r>
+        <w:rPr>
+          <w:szCs w:val="28"/>
+          <w:lang w:val="uk-UA"/>
+        </w:rPr>
+        <w:t>.</w:t>
+      </w:r>
+      <w:r>
+        <w:rPr>
+          <w:szCs w:val="28"/>
+          <w:lang w:val="uk-UA"/>
+        </w:rPr>
+        <w:t xml:space="preserve"> Сортування за назвою в алфавітному порядку.</w:t>
       </w:r>
     </w:p>
     <w:p>
@@ -21427,7 +21991,35 @@
           <w:szCs w:val="28"/>
           <w:lang w:val="uk-UA"/>
         </w:rPr>
-        <w:t>Рис. 7.13 Сортування за назвою в зворотному алфавітному порядку.</w:t>
+        <w:t>Рис.</w:t>
+      </w:r>
+      <w:r>
+        <w:rPr>
+          <w:szCs w:val="28"/>
+          <w:lang w:val="uk-UA"/>
+        </w:rPr>
+        <w:t>4</w:t>
+      </w:r>
+      <w:r>
+        <w:rPr>
+          <w:szCs w:val="28"/>
+          <w:lang w:val="uk-UA"/>
+        </w:rPr>
+        <w:t>.13</w:t>
+      </w:r>
+      <w:r>
+        <w:rPr>
+          <w:szCs w:val="28"/>
+          <w:lang w:val="uk-UA"/>
+        </w:rPr>
+        <w:t>.</w:t>
+      </w:r>
+      <w:r>
+        <w:rPr>
+          <w:szCs w:val="28"/>
+          <w:lang w:val="uk-UA"/>
+        </w:rPr>
+        <w:t xml:space="preserve"> Сортування за назвою в зворотному алфавітному порядку.</w:t>
       </w:r>
     </w:p>
     <w:p>
@@ -21511,7 +22103,35 @@
           <w:szCs w:val="28"/>
           <w:lang w:val="uk-UA"/>
         </w:rPr>
-        <w:t>Рис. 7.14 Сортування за станом в алфавітному порядку.</w:t>
+        <w:t>Рис.</w:t>
+      </w:r>
+      <w:r>
+        <w:rPr>
+          <w:szCs w:val="28"/>
+          <w:lang w:val="uk-UA"/>
+        </w:rPr>
+        <w:t>4</w:t>
+      </w:r>
+      <w:r>
+        <w:rPr>
+          <w:szCs w:val="28"/>
+          <w:lang w:val="uk-UA"/>
+        </w:rPr>
+        <w:t>.14</w:t>
+      </w:r>
+      <w:r>
+        <w:rPr>
+          <w:szCs w:val="28"/>
+          <w:lang w:val="uk-UA"/>
+        </w:rPr>
+        <w:t>.</w:t>
+      </w:r>
+      <w:r>
+        <w:rPr>
+          <w:szCs w:val="28"/>
+          <w:lang w:val="uk-UA"/>
+        </w:rPr>
+        <w:t xml:space="preserve"> Сортування за станом в алфавітному порядку.</w:t>
       </w:r>
     </w:p>
     <w:p>
@@ -21595,7 +22215,35 @@
           <w:szCs w:val="28"/>
           <w:lang w:val="uk-UA"/>
         </w:rPr>
-        <w:t>Рис. 7.15 Сортування за станом в зворотному алфавітному порядку.</w:t>
+        <w:t>Рис.</w:t>
+      </w:r>
+      <w:r>
+        <w:rPr>
+          <w:szCs w:val="28"/>
+          <w:lang w:val="uk-UA"/>
+        </w:rPr>
+        <w:t>4</w:t>
+      </w:r>
+      <w:r>
+        <w:rPr>
+          <w:szCs w:val="28"/>
+          <w:lang w:val="uk-UA"/>
+        </w:rPr>
+        <w:t>.15</w:t>
+      </w:r>
+      <w:r>
+        <w:rPr>
+          <w:szCs w:val="28"/>
+          <w:lang w:val="uk-UA"/>
+        </w:rPr>
+        <w:t>.</w:t>
+      </w:r>
+      <w:r>
+        <w:rPr>
+          <w:szCs w:val="28"/>
+          <w:lang w:val="uk-UA"/>
+        </w:rPr>
+        <w:t xml:space="preserve"> Сортування за станом в зворотному алфавітному порядку.</w:t>
       </w:r>
     </w:p>
     <w:p>
@@ -21680,7 +22328,35 @@
           <w:szCs w:val="28"/>
           <w:lang w:val="uk-UA"/>
         </w:rPr>
-        <w:t>Рис. 7.16 Сортування за типом запуску в алфавітному порядку.</w:t>
+        <w:t>Рис.</w:t>
+      </w:r>
+      <w:r>
+        <w:rPr>
+          <w:szCs w:val="28"/>
+          <w:lang w:val="en-US"/>
+        </w:rPr>
+        <w:t>4</w:t>
+      </w:r>
+      <w:r>
+        <w:rPr>
+          <w:szCs w:val="28"/>
+          <w:lang w:val="uk-UA"/>
+        </w:rPr>
+        <w:t>.16</w:t>
+      </w:r>
+      <w:r>
+        <w:rPr>
+          <w:szCs w:val="28"/>
+          <w:lang w:val="en-US"/>
+        </w:rPr>
+        <w:t>.</w:t>
+      </w:r>
+      <w:r>
+        <w:rPr>
+          <w:szCs w:val="28"/>
+          <w:lang w:val="uk-UA"/>
+        </w:rPr>
+        <w:t xml:space="preserve"> Сортування за типом запуску в алфавітному порядку.</w:t>
       </w:r>
     </w:p>
     <w:p>
@@ -21764,7 +22440,35 @@
           <w:szCs w:val="28"/>
           <w:lang w:val="uk-UA"/>
         </w:rPr>
-        <w:t>Рис. 7.17 Сортування за типом запуску в зворотному алфавітному порядку.</w:t>
+        <w:t>Рис.</w:t>
+      </w:r>
+      <w:r>
+        <w:rPr>
+          <w:szCs w:val="28"/>
+          <w:lang w:val="en-US"/>
+        </w:rPr>
+        <w:t>4</w:t>
+      </w:r>
+      <w:r>
+        <w:rPr>
+          <w:szCs w:val="28"/>
+          <w:lang w:val="uk-UA"/>
+        </w:rPr>
+        <w:t>.17</w:t>
+      </w:r>
+      <w:r>
+        <w:rPr>
+          <w:szCs w:val="28"/>
+          <w:lang w:val="en-US"/>
+        </w:rPr>
+        <w:t>.</w:t>
+      </w:r>
+      <w:r>
+        <w:rPr>
+          <w:szCs w:val="28"/>
+          <w:lang w:val="uk-UA"/>
+        </w:rPr>
+        <w:t xml:space="preserve"> Сортування за типом запуску в зворотному алфавітному порядку.</w:t>
       </w:r>
     </w:p>
     <w:p>
@@ -21802,7 +22506,21 @@
           <w:szCs w:val="28"/>
           <w:lang w:val="uk-UA"/>
         </w:rPr>
-        <w:t>Збереження вибраного сортування при оновленні таблиці демонструє рис. 7.18</w:t>
+        <w:t xml:space="preserve">Збереження вибраного сортування при оновленні таблиці демонструє рис. </w:t>
+      </w:r>
+      <w:r>
+        <w:rPr>
+          <w:szCs w:val="28"/>
+          <w:lang w:val="en-US"/>
+        </w:rPr>
+        <w:t>4</w:t>
+      </w:r>
+      <w:r>
+        <w:rPr>
+          <w:szCs w:val="28"/>
+          <w:lang w:val="uk-UA"/>
+        </w:rPr>
+        <w:t>.18</w:t>
       </w:r>
       <w:r>
         <w:rPr>
@@ -21882,7 +22600,35 @@
           <w:szCs w:val="28"/>
           <w:lang w:val="uk-UA"/>
         </w:rPr>
-        <w:t>Рис. 7.18 Збереження сортування при оновленні таблиці.</w:t>
+        <w:t>Рис.</w:t>
+      </w:r>
+      <w:r>
+        <w:rPr>
+          <w:szCs w:val="28"/>
+          <w:lang w:val="en-US"/>
+        </w:rPr>
+        <w:t>4</w:t>
+      </w:r>
+      <w:r>
+        <w:rPr>
+          <w:szCs w:val="28"/>
+          <w:lang w:val="uk-UA"/>
+        </w:rPr>
+        <w:t>.18</w:t>
+      </w:r>
+      <w:r>
+        <w:rPr>
+          <w:szCs w:val="28"/>
+          <w:lang w:val="en-US"/>
+        </w:rPr>
+        <w:t>.</w:t>
+      </w:r>
+      <w:r>
+        <w:rPr>
+          <w:szCs w:val="28"/>
+          <w:lang w:val="uk-UA"/>
+        </w:rPr>
+        <w:t xml:space="preserve"> Збереження сортування при оновленні таблиці.</w:t>
       </w:r>
     </w:p>
     <w:p>
@@ -21940,7 +22686,21 @@
           <w:lang w:val="uk-UA"/>
         </w:rPr>
         <w:tab/>
-        <w:t>Як можна побачити на рис. 7.19, в програмі відображаються назви служб, їх поточний стан (</w:t>
+        <w:t xml:space="preserve">Як можна побачити на рис. </w:t>
+      </w:r>
+      <w:r>
+        <w:rPr>
+          <w:szCs w:val="28"/>
+          <w:lang w:val="en-US"/>
+        </w:rPr>
+        <w:t>4</w:t>
+      </w:r>
+      <w:r>
+        <w:rPr>
+          <w:szCs w:val="28"/>
+          <w:lang w:val="uk-UA"/>
+        </w:rPr>
+        <w:t>.19, в програмі відображаються назви служб, їх поточний стан (</w:t>
       </w:r>
       <w:r>
         <w:rPr>
@@ -22047,7 +22807,35 @@
           <w:szCs w:val="28"/>
           <w:lang w:val="uk-UA"/>
         </w:rPr>
-        <w:t xml:space="preserve">Рис. 7.19 </w:t>
+        <w:t>Рис.</w:t>
+      </w:r>
+      <w:r>
+        <w:rPr>
+          <w:szCs w:val="28"/>
+          <w:lang w:val="en-US"/>
+        </w:rPr>
+        <w:t>4</w:t>
+      </w:r>
+      <w:r>
+        <w:rPr>
+          <w:szCs w:val="28"/>
+          <w:lang w:val="uk-UA"/>
+        </w:rPr>
+        <w:t>.19</w:t>
+      </w:r>
+      <w:r>
+        <w:rPr>
+          <w:szCs w:val="28"/>
+          <w:lang w:val="en-US"/>
+        </w:rPr>
+        <w:t>.</w:t>
+      </w:r>
+      <w:r>
+        <w:rPr>
+          <w:szCs w:val="28"/>
+          <w:lang w:val="uk-UA"/>
+        </w:rPr>
+        <w:t xml:space="preserve"> </w:t>
       </w:r>
       <w:r>
         <w:rPr>
@@ -22716,23 +23504,33 @@
           <w:szCs w:val="28"/>
           <w:lang w:val="en-US"/>
         </w:rPr>
-        <w:t xml:space="preserve"> (2018). </w:t>
-      </w:r>
+        <w:t xml:space="preserve"> (2018). Python GUI Programming with </w:t>
+      </w:r>
+      <w:proofErr w:type="spellStart"/>
       <w:r>
         <w:rPr>
           <w:color w:val="000000" w:themeColor="text1"/>
           <w:szCs w:val="28"/>
           <w:lang w:val="en-US"/>
         </w:rPr>
-        <w:t xml:space="preserve">Python GUI Programming with </w:t>
-      </w:r>
-      <w:proofErr w:type="spellStart"/>
+        <w:t>Tkinter</w:t>
+      </w:r>
+      <w:proofErr w:type="spellEnd"/>
       <w:r>
         <w:rPr>
           <w:color w:val="000000" w:themeColor="text1"/>
           <w:szCs w:val="28"/>
           <w:lang w:val="en-US"/>
         </w:rPr>
+        <w:t xml:space="preserve">: Develop responsive and powerful GUI applications with </w:t>
+      </w:r>
+      <w:proofErr w:type="spellStart"/>
+      <w:r>
+        <w:rPr>
+          <w:color w:val="000000" w:themeColor="text1"/>
+          <w:szCs w:val="28"/>
+          <w:lang w:val="en-US"/>
+        </w:rPr>
         <w:t>Tkinter</w:t>
       </w:r>
       <w:proofErr w:type="spellEnd"/>
@@ -22742,41 +23540,7 @@
           <w:szCs w:val="28"/>
           <w:lang w:val="en-US"/>
         </w:rPr>
-        <w:t xml:space="preserve">: Develop responsive and powerful GUI applications with </w:t>
-      </w:r>
-      <w:proofErr w:type="spellStart"/>
-      <w:r>
-        <w:rPr>
-          <w:color w:val="000000" w:themeColor="text1"/>
-          <w:szCs w:val="28"/>
-          <w:lang w:val="en-US"/>
-        </w:rPr>
-        <w:t>Tkinter</w:t>
-      </w:r>
-      <w:proofErr w:type="spellEnd"/>
-      <w:r>
-        <w:rPr>
-          <w:color w:val="000000" w:themeColor="text1"/>
-          <w:szCs w:val="28"/>
-          <w:lang w:val="en-US"/>
-        </w:rPr>
-        <w:t xml:space="preserve">. </w:t>
-      </w:r>
-      <w:r>
-        <w:rPr>
-          <w:color w:val="000000" w:themeColor="text1"/>
-          <w:szCs w:val="28"/>
-          <w:lang w:val="en-US"/>
-        </w:rPr>
-        <w:t>Packt Publishing</w:t>
-      </w:r>
-      <w:r>
-        <w:rPr>
-          <w:color w:val="000000" w:themeColor="text1"/>
-          <w:szCs w:val="28"/>
-          <w:lang w:val="en-US"/>
-        </w:rPr>
-        <w:t>. – 452 pages.</w:t>
+        <w:t>. Packt Publishing. – 452 pages.</w:t>
       </w:r>
     </w:p>
     <w:p>
@@ -22881,14 +23645,7 @@
           <w:sz w:val="28"/>
           <w:szCs w:val="28"/>
         </w:rPr>
-        <w:t xml:space="preserve"> </w:t>
-      </w:r>
-      <w:r>
-        <w:rPr>
-          <w:sz w:val="28"/>
-          <w:szCs w:val="28"/>
-        </w:rPr>
-        <w:t xml:space="preserve">[Електронний ресурс]. Режим доступу: </w:t>
+        <w:t xml:space="preserve"> [Електронний ресурс]. Режим доступу: </w:t>
       </w:r>
       <w:r>
         <w:rPr>
@@ -22963,14 +23720,7 @@
           <w:sz w:val="28"/>
           <w:szCs w:val="28"/>
         </w:rPr>
-        <w:t xml:space="preserve"> </w:t>
-      </w:r>
-      <w:r>
-        <w:rPr>
-          <w:sz w:val="28"/>
-          <w:szCs w:val="28"/>
-        </w:rPr>
-        <w:t xml:space="preserve">[Електронний ресурс]. Режим доступу: </w:t>
+        <w:t xml:space="preserve"> [Електронний ресурс]. Режим доступу: </w:t>
       </w:r>
       <w:r>
         <w:t>learn.microsoft.com/en-us/windows/win32/services/service-control-manager</w:t>

</xml_diff>